<commit_message>
docs: Add web presentation slides
</commit_message>
<xml_diff>
--- a/docs/web.docx
+++ b/docs/web.docx
@@ -231,7 +231,7 @@
         <w:drawing>
           <wp:inline distT="0" distB="0" distL="0" distR="0">
             <wp:extent cx="5486400" cy="2019935"/>
-            <wp:effectExtent l="0" t="0" r="0" b="0"/>
+            <wp:effectExtent l="19050" t="0" r="0" b="0"/>
             <wp:docPr id="3" name="Picture 5" descr="FireShot Capture 10 - What is a web server_ - Learn web deve_ - https___developer.mozilla.org_en-U"/>
             <wp:cNvGraphicFramePr>
               <a:graphicFrameLocks xmlns:a="http://schemas.openxmlformats.org/drawingml/2006/main" noChangeAspect="1"/>
@@ -249,7 +249,7 @@
                     <a:blip r:embed="rId8" cstate="print">
                       <a:extLst>
                         <a:ext uri="{28A0092B-C50C-407E-A947-70E740481C1C}">
-                          <a14:useLocalDpi xmlns:a14="http://schemas.microsoft.com/office/drawing/2010/main" xmlns:wps="http://schemas.microsoft.com/office/word/2010/wordprocessingShape" xmlns:wpi="http://schemas.microsoft.com/office/word/2010/wordprocessingInk" xmlns:wpg="http://schemas.microsoft.com/office/word/2010/wordprocessingGroup" xmlns:w15="http://schemas.microsoft.com/office/word/2012/wordml" xmlns:w14="http://schemas.microsoft.com/office/word/2010/wordml" xmlns:w="http://schemas.openxmlformats.org/wordprocessingml/2006/main" xmlns:w10="urn:schemas-microsoft-com:office:word" xmlns:wp14="http://schemas.microsoft.com/office/word/2010/wordprocessingDrawing" xmlns:v="urn:schemas-microsoft-com:vml" xmlns:o="urn:schemas-microsoft-com:office:office" xmlns:mc="http://schemas.openxmlformats.org/markup-compatibility/2006" xmlns:wpc="http://schemas.microsoft.com/office/word/2010/wordprocessingCanvas" xmlns="" val="0"/>
+                          <a14:useLocalDpi xmlns="" xmlns:wpc="http://schemas.microsoft.com/office/word/2010/wordprocessingCanvas" xmlns:mc="http://schemas.openxmlformats.org/markup-compatibility/2006" xmlns:o="urn:schemas-microsoft-com:office:office" xmlns:v="urn:schemas-microsoft-com:vml" xmlns:wp14="http://schemas.microsoft.com/office/word/2010/wordprocessingDrawing" xmlns:w10="urn:schemas-microsoft-com:office:word" xmlns:w="http://schemas.openxmlformats.org/wordprocessingml/2006/main" xmlns:w14="http://schemas.microsoft.com/office/word/2010/wordml" xmlns:w15="http://schemas.microsoft.com/office/word/2012/wordml" xmlns:wpg="http://schemas.microsoft.com/office/word/2010/wordprocessingGroup" xmlns:wpi="http://schemas.microsoft.com/office/word/2010/wordprocessingInk" xmlns:wps="http://schemas.microsoft.com/office/word/2010/wordprocessingShape" xmlns:a14="http://schemas.microsoft.com/office/drawing/2010/main" val="0"/>
                         </a:ext>
                       </a:extLst>
                     </a:blip>
@@ -421,7 +421,23 @@
           <w:sz w:val="32"/>
           <w:szCs w:val="32"/>
         </w:rPr>
-        <w:t>At the heart of web communications is the request message, which are sent via Uniform Resource Locators (URLs). I'm sure you are already familiar with URLs, but for completeness sake, I'll include it here. URLs have a simple structure that consists of the following components:</w:t>
+        <w:t>At the heart of web communications is the request message, which are sent via U</w:t>
+      </w:r>
+      <w:r>
+        <w:rPr>
+          <w:rFonts w:asciiTheme="majorBidi" w:eastAsia="Times New Roman" w:hAnsiTheme="majorBidi" w:cstheme="majorBidi"/>
+          <w:sz w:val="32"/>
+          <w:szCs w:val="32"/>
+        </w:rPr>
+        <w:t>niform Resource Locators (URLs)</w:t>
+      </w:r>
+      <w:r>
+        <w:rPr>
+          <w:rFonts w:asciiTheme="majorBidi" w:eastAsia="Times New Roman" w:hAnsiTheme="majorBidi" w:cstheme="majorBidi"/>
+          <w:sz w:val="32"/>
+          <w:szCs w:val="32"/>
+        </w:rPr>
+        <w:t>. URLs have a simple structure that consists of the following components:</w:t>
       </w:r>
     </w:p>
     <w:p>
@@ -462,7 +478,7 @@
                     <a:blip r:embed="rId9" cstate="print">
                       <a:extLst>
                         <a:ext uri="{28A0092B-C50C-407E-A947-70E740481C1C}">
-                          <a14:useLocalDpi xmlns:a14="http://schemas.microsoft.com/office/drawing/2010/main" xmlns:wps="http://schemas.microsoft.com/office/word/2010/wordprocessingShape" xmlns:wpi="http://schemas.microsoft.com/office/word/2010/wordprocessingInk" xmlns:wpg="http://schemas.microsoft.com/office/word/2010/wordprocessingGroup" xmlns:w15="http://schemas.microsoft.com/office/word/2012/wordml" xmlns:w14="http://schemas.microsoft.com/office/word/2010/wordml" xmlns:w="http://schemas.openxmlformats.org/wordprocessingml/2006/main" xmlns:w10="urn:schemas-microsoft-com:office:word" xmlns:wp14="http://schemas.microsoft.com/office/word/2010/wordprocessingDrawing" xmlns:v="urn:schemas-microsoft-com:vml" xmlns:o="urn:schemas-microsoft-com:office:office" xmlns:mc="http://schemas.openxmlformats.org/markup-compatibility/2006" xmlns:wpc="http://schemas.microsoft.com/office/word/2010/wordprocessingCanvas" xmlns="" val="0"/>
+                          <a14:useLocalDpi xmlns="" xmlns:wpc="http://schemas.microsoft.com/office/word/2010/wordprocessingCanvas" xmlns:mc="http://schemas.openxmlformats.org/markup-compatibility/2006" xmlns:o="urn:schemas-microsoft-com:office:office" xmlns:v="urn:schemas-microsoft-com:vml" xmlns:wp14="http://schemas.microsoft.com/office/word/2010/wordprocessingDrawing" xmlns:w10="urn:schemas-microsoft-com:office:word" xmlns:w="http://schemas.openxmlformats.org/wordprocessingml/2006/main" xmlns:w14="http://schemas.microsoft.com/office/word/2010/wordml" xmlns:w15="http://schemas.microsoft.com/office/word/2012/wordml" xmlns:wpg="http://schemas.microsoft.com/office/word/2010/wordprocessingGroup" xmlns:wpi="http://schemas.microsoft.com/office/word/2010/wordprocessingInk" xmlns:wps="http://schemas.microsoft.com/office/word/2010/wordprocessingShape" xmlns:a14="http://schemas.microsoft.com/office/drawing/2010/main" val="0"/>
                         </a:ext>
                       </a:extLst>
                     </a:blip>
@@ -533,18 +549,40 @@
     </w:p>
     <w:p>
       <w:pPr>
-        <w:pStyle w:val="Heading3"/>
-        <w:rPr>
-          <w:rFonts w:asciiTheme="majorBidi" w:eastAsia="Times New Roman" w:hAnsiTheme="majorBidi"/>
-          <w:b/>
-          <w:bCs/>
-          <w:color w:val="auto"/>
+        <w:spacing w:after="200" w:line="276" w:lineRule="auto"/>
+        <w:rPr>
+          <w:rFonts w:asciiTheme="majorBidi" w:eastAsia="Times New Roman" w:hAnsiTheme="majorBidi" w:cstheme="majorBidi"/>
+          <w:b/>
+          <w:bCs/>
           <w:sz w:val="32"/>
           <w:szCs w:val="32"/>
         </w:rPr>
       </w:pPr>
       <w:bookmarkStart w:id="6" w:name="_Toc471581008"/>
       <w:bookmarkStart w:id="7" w:name="_Toc471129270"/>
+      <w:r>
+        <w:rPr>
+          <w:rFonts w:asciiTheme="majorBidi" w:eastAsia="Times New Roman" w:hAnsiTheme="majorBidi"/>
+          <w:b/>
+          <w:bCs/>
+          <w:sz w:val="32"/>
+          <w:szCs w:val="32"/>
+        </w:rPr>
+        <w:br w:type="page"/>
+      </w:r>
+    </w:p>
+    <w:p>
+      <w:pPr>
+        <w:pStyle w:val="Heading3"/>
+        <w:rPr>
+          <w:rFonts w:asciiTheme="majorBidi" w:eastAsia="Times New Roman" w:hAnsiTheme="majorBidi"/>
+          <w:b/>
+          <w:bCs/>
+          <w:color w:val="auto"/>
+          <w:sz w:val="32"/>
+          <w:szCs w:val="32"/>
+        </w:rPr>
+      </w:pPr>
       <w:r>
         <w:rPr>
           <w:rFonts w:asciiTheme="majorBidi" w:eastAsia="Times New Roman" w:hAnsiTheme="majorBidi"/>
@@ -578,25 +616,7 @@
           <w:sz w:val="32"/>
           <w:szCs w:val="32"/>
         </w:rPr>
-        <w:t xml:space="preserve">URLs reveal the identity of the particular host with which we want to communicate, but the action that should be performed on the host is specified via HTTP verbs. Of course, there are several actions that a client would like the host to perform. HTTP has formalized on a few that </w:t>
-      </w:r>
-      <w:proofErr w:type="gramStart"/>
-      <w:r>
-        <w:rPr>
-          <w:rFonts w:asciiTheme="majorBidi" w:eastAsia="Times New Roman" w:hAnsiTheme="majorBidi" w:cstheme="majorBidi"/>
-          <w:sz w:val="32"/>
-          <w:szCs w:val="32"/>
-        </w:rPr>
-        <w:t>capture</w:t>
-      </w:r>
-      <w:proofErr w:type="gramEnd"/>
-      <w:r>
-        <w:rPr>
-          <w:rFonts w:asciiTheme="majorBidi" w:eastAsia="Times New Roman" w:hAnsiTheme="majorBidi" w:cstheme="majorBidi"/>
-          <w:sz w:val="32"/>
-          <w:szCs w:val="32"/>
-        </w:rPr>
-        <w:t xml:space="preserve"> the essentials that are universally applicable for all kinds of applications.</w:t>
+        <w:t>URLs reveal the identity of the particular host with which we want to communicate, but the action that should be performed on the host is specified via HTTP verbs. Of course, there are several actions that a client would like the host to perform. HTTP has formalized on a few that capture the essentials that are universally applicable for all kinds of applications.</w:t>
       </w:r>
       <w:bookmarkEnd w:id="8"/>
     </w:p>
@@ -1049,25 +1069,7 @@
           <w:sz w:val="32"/>
           <w:szCs w:val="32"/>
         </w:rPr>
-        <w:t xml:space="preserve">On the hardware side, a web server is a computer that stores a website's component files (e.g. HTML documents, images, CSS </w:t>
-      </w:r>
-      <w:proofErr w:type="spellStart"/>
-      <w:r>
-        <w:rPr>
-          <w:rFonts w:asciiTheme="majorBidi" w:eastAsia="Times New Roman" w:hAnsiTheme="majorBidi" w:cstheme="majorBidi"/>
-          <w:sz w:val="32"/>
-          <w:szCs w:val="32"/>
-        </w:rPr>
-        <w:t>stylesheets</w:t>
-      </w:r>
-      <w:proofErr w:type="spellEnd"/>
-      <w:r>
-        <w:rPr>
-          <w:rFonts w:asciiTheme="majorBidi" w:eastAsia="Times New Roman" w:hAnsiTheme="majorBidi" w:cstheme="majorBidi"/>
-          <w:sz w:val="32"/>
-          <w:szCs w:val="32"/>
-        </w:rPr>
-        <w:t>, and JavaScript files, not covered in this report) and delivers them to the end-user's device. It is connected to the Internet and can be accessed through a domain name like mozilla.org.</w:t>
+        <w:t>On the hardware side, a web server is a computer that stores a website's component files (e.g. HTML documents, images, CSS stylesheets, and JavaScript files, not covered in this report) and delivers them to the end-user's device. It is connected to the Internet and can be accessed through a domain name like mozilla.org.</w:t>
       </w:r>
     </w:p>
     <w:p>
@@ -1091,25 +1093,7 @@
           <w:sz w:val="32"/>
           <w:szCs w:val="32"/>
         </w:rPr>
-        <w:t xml:space="preserve">On the software side, a web server includes several parts that control how web </w:t>
-      </w:r>
-      <w:proofErr w:type="gramStart"/>
-      <w:r>
-        <w:rPr>
-          <w:rFonts w:asciiTheme="majorBidi" w:eastAsia="Times New Roman" w:hAnsiTheme="majorBidi" w:cstheme="majorBidi"/>
-          <w:sz w:val="32"/>
-          <w:szCs w:val="32"/>
-        </w:rPr>
-        <w:t>users</w:t>
-      </w:r>
-      <w:proofErr w:type="gramEnd"/>
-      <w:r>
-        <w:rPr>
-          <w:rFonts w:asciiTheme="majorBidi" w:eastAsia="Times New Roman" w:hAnsiTheme="majorBidi" w:cstheme="majorBidi"/>
-          <w:sz w:val="32"/>
-          <w:szCs w:val="32"/>
-        </w:rPr>
-        <w:t xml:space="preserve"> access hosted files, at minimum an HTTP server. An HTTP server is a piece of software that understands </w:t>
+        <w:t>On the software side, a web server includes several parts that control how web users access hosted files, at minimum an HTTP server. An HTTP server is a piece of software that understands </w:t>
       </w:r>
       <w:hyperlink r:id="rId13" w:tooltip="URLs: Uniform Resource Locator (URL) is a text string specifying where a resource can be found on the Internet." w:history="1">
         <w:r>
@@ -1220,7 +1204,7 @@
                     <a:blip r:embed="rId15" cstate="print">
                       <a:extLst>
                         <a:ext uri="{28A0092B-C50C-407E-A947-70E740481C1C}">
-                          <a14:useLocalDpi xmlns:a14="http://schemas.microsoft.com/office/drawing/2010/main" xmlns:wps="http://schemas.microsoft.com/office/word/2010/wordprocessingShape" xmlns:wpi="http://schemas.microsoft.com/office/word/2010/wordprocessingInk" xmlns:wpg="http://schemas.microsoft.com/office/word/2010/wordprocessingGroup" xmlns:w15="http://schemas.microsoft.com/office/word/2012/wordml" xmlns:w14="http://schemas.microsoft.com/office/word/2010/wordml" xmlns:w="http://schemas.openxmlformats.org/wordprocessingml/2006/main" xmlns:w10="urn:schemas-microsoft-com:office:word" xmlns:wp14="http://schemas.microsoft.com/office/word/2010/wordprocessingDrawing" xmlns:v="urn:schemas-microsoft-com:vml" xmlns:o="urn:schemas-microsoft-com:office:office" xmlns:mc="http://schemas.openxmlformats.org/markup-compatibility/2006" xmlns:wpc="http://schemas.microsoft.com/office/word/2010/wordprocessingCanvas" xmlns="" val="0"/>
+                          <a14:useLocalDpi xmlns="" xmlns:wpc="http://schemas.microsoft.com/office/word/2010/wordprocessingCanvas" xmlns:mc="http://schemas.openxmlformats.org/markup-compatibility/2006" xmlns:o="urn:schemas-microsoft-com:office:office" xmlns:v="urn:schemas-microsoft-com:vml" xmlns:wp14="http://schemas.microsoft.com/office/word/2010/wordprocessingDrawing" xmlns:w10="urn:schemas-microsoft-com:office:word" xmlns:w="http://schemas.openxmlformats.org/wordprocessingml/2006/main" xmlns:w14="http://schemas.microsoft.com/office/word/2010/wordml" xmlns:w15="http://schemas.microsoft.com/office/word/2012/wordml" xmlns:wpg="http://schemas.microsoft.com/office/word/2010/wordprocessingGroup" xmlns:wpi="http://schemas.microsoft.com/office/word/2010/wordprocessingInk" xmlns:wps="http://schemas.microsoft.com/office/word/2010/wordprocessingShape" xmlns:a14="http://schemas.microsoft.com/office/drawing/2010/main" val="0"/>
                         </a:ext>
                       </a:extLst>
                     </a:blip>
@@ -1385,43 +1369,7 @@
           <w:sz w:val="32"/>
           <w:szCs w:val="32"/>
         </w:rPr>
-        <w:t xml:space="preserve">For example, to produce the final </w:t>
-      </w:r>
-      <w:proofErr w:type="spellStart"/>
-      <w:r>
-        <w:rPr>
-          <w:rFonts w:asciiTheme="majorBidi" w:eastAsia="Times New Roman" w:hAnsiTheme="majorBidi" w:cstheme="majorBidi"/>
-          <w:sz w:val="32"/>
-          <w:szCs w:val="32"/>
-        </w:rPr>
-        <w:t>webpages</w:t>
-      </w:r>
-      <w:proofErr w:type="spellEnd"/>
-      <w:r>
-        <w:rPr>
-          <w:rFonts w:asciiTheme="majorBidi" w:eastAsia="Times New Roman" w:hAnsiTheme="majorBidi" w:cstheme="majorBidi"/>
-          <w:sz w:val="32"/>
-          <w:szCs w:val="32"/>
-        </w:rPr>
-        <w:t xml:space="preserve"> you see in the browser, the application server might fill an HTML template with contents from a database. Sites like Wikipedia have many thousands of </w:t>
-      </w:r>
-      <w:proofErr w:type="spellStart"/>
-      <w:r>
-        <w:rPr>
-          <w:rFonts w:asciiTheme="majorBidi" w:eastAsia="Times New Roman" w:hAnsiTheme="majorBidi" w:cstheme="majorBidi"/>
-          <w:sz w:val="32"/>
-          <w:szCs w:val="32"/>
-        </w:rPr>
-        <w:t>webpages</w:t>
-      </w:r>
-      <w:proofErr w:type="spellEnd"/>
-      <w:r>
-        <w:rPr>
-          <w:rFonts w:asciiTheme="majorBidi" w:eastAsia="Times New Roman" w:hAnsiTheme="majorBidi" w:cstheme="majorBidi"/>
-          <w:sz w:val="32"/>
-          <w:szCs w:val="32"/>
-        </w:rPr>
-        <w:t>, but they aren't real HTML documents, only a few HTML templates and a giant database. This setup makes it easier and quicker to maintain and deliver the content.</w:t>
+        <w:t>For example, to produce the final webpages you see in the browser, the application server might fill an HTML template with contents from a database. Sites like Wikipedia have many thousands of webpages, but they aren't real HTML documents, only a few HTML templates and a giant database. This setup makes it easier and quicker to maintain and deliver the content.</w:t>
       </w:r>
     </w:p>
     <w:p>
@@ -1590,7 +1538,6 @@
         </w:rPr>
       </w:pPr>
       <w:hyperlink r:id="rId18" w:tgtFrame="_blank" w:history="1">
-        <w:proofErr w:type="spellStart"/>
         <w:r>
           <w:rPr>
             <w:rStyle w:val="Hyperlink"/>
@@ -1600,7 +1547,6 @@
           </w:rPr>
           <w:t>nginx</w:t>
         </w:r>
-        <w:proofErr w:type="spellEnd"/>
       </w:hyperlink>
       <w:r>
         <w:rPr>
@@ -1670,27 +1616,7 @@
           <w:szCs w:val="32"/>
         </w:rPr>
         <w:lastRenderedPageBreak/>
-        <w:t xml:space="preserve">Currently, Apache is the most popular with IIS gaining in popularity soon becoming the most popular web server. </w:t>
-      </w:r>
-      <w:proofErr w:type="spellStart"/>
-      <w:proofErr w:type="gramStart"/>
-      <w:r>
-        <w:rPr>
-          <w:rFonts w:asciiTheme="majorBidi" w:eastAsia="Times New Roman" w:hAnsiTheme="majorBidi" w:cstheme="majorBidi"/>
-          <w:sz w:val="32"/>
-          <w:szCs w:val="32"/>
-        </w:rPr>
-        <w:t>nginx</w:t>
-      </w:r>
-      <w:proofErr w:type="spellEnd"/>
-      <w:proofErr w:type="gramEnd"/>
-      <w:r>
-        <w:rPr>
-          <w:rFonts w:asciiTheme="majorBidi" w:eastAsia="Times New Roman" w:hAnsiTheme="majorBidi" w:cstheme="majorBidi"/>
-          <w:sz w:val="32"/>
-          <w:szCs w:val="32"/>
-        </w:rPr>
-        <w:t xml:space="preserve"> is an extremely popular alternative as it is very fast and very lightweight, while GWS is the least used with a small percentage of use.</w:t>
+        <w:t>Currently, Apache is the most popular with IIS gaining in popularity soon becoming the most popular web server. nginx is an extremely popular alternative as it is very fast and very lightweight, while GWS is the least used with a small percentage of use.</w:t>
       </w:r>
     </w:p>
     <w:p>
@@ -1828,27 +1754,15 @@
       </w:pPr>
       <w:bookmarkStart w:id="21" w:name="_Toc471581014"/>
       <w:bookmarkStart w:id="22" w:name="_Toc471129277"/>
-      <w:proofErr w:type="gramStart"/>
-      <w:r>
-        <w:rPr>
-          <w:rFonts w:asciiTheme="majorBidi" w:hAnsiTheme="majorBidi" w:cstheme="majorBidi"/>
-          <w:b/>
-          <w:bCs/>
-          <w:sz w:val="32"/>
-          <w:szCs w:val="32"/>
-        </w:rPr>
-        <w:t>3.3.1  Database</w:t>
-      </w:r>
-      <w:proofErr w:type="gramEnd"/>
-      <w:r>
-        <w:rPr>
-          <w:rFonts w:asciiTheme="majorBidi" w:hAnsiTheme="majorBidi" w:cstheme="majorBidi"/>
-          <w:b/>
-          <w:bCs/>
-          <w:sz w:val="32"/>
-          <w:szCs w:val="32"/>
-        </w:rPr>
-        <w:t xml:space="preserve"> management systems</w:t>
+      <w:r>
+        <w:rPr>
+          <w:rFonts w:asciiTheme="majorBidi" w:hAnsiTheme="majorBidi" w:cstheme="majorBidi"/>
+          <w:b/>
+          <w:bCs/>
+          <w:sz w:val="32"/>
+          <w:szCs w:val="32"/>
+        </w:rPr>
+        <w:t>3.3.1  Database management systems</w:t>
       </w:r>
       <w:bookmarkEnd w:id="21"/>
       <w:bookmarkEnd w:id="22"/>
@@ -1902,43 +1816,7 @@
           <w:sz w:val="32"/>
           <w:szCs w:val="32"/>
         </w:rPr>
-        <w:t xml:space="preserve">Some of the well-known DBMSs include </w:t>
-      </w:r>
-      <w:proofErr w:type="spellStart"/>
-      <w:r>
-        <w:rPr>
-          <w:rFonts w:asciiTheme="majorBidi" w:hAnsiTheme="majorBidi" w:cstheme="majorBidi"/>
-          <w:sz w:val="32"/>
-          <w:szCs w:val="32"/>
-        </w:rPr>
-        <w:t>MySQL</w:t>
-      </w:r>
-      <w:proofErr w:type="spellEnd"/>
-      <w:r>
-        <w:rPr>
-          <w:rFonts w:asciiTheme="majorBidi" w:hAnsiTheme="majorBidi" w:cstheme="majorBidi"/>
-          <w:sz w:val="32"/>
-          <w:szCs w:val="32"/>
-        </w:rPr>
-        <w:t xml:space="preserve">, </w:t>
-      </w:r>
-      <w:proofErr w:type="spellStart"/>
-      <w:r>
-        <w:rPr>
-          <w:rFonts w:asciiTheme="majorBidi" w:hAnsiTheme="majorBidi" w:cstheme="majorBidi"/>
-          <w:sz w:val="32"/>
-          <w:szCs w:val="32"/>
-        </w:rPr>
-        <w:t>PostgreSQL</w:t>
-      </w:r>
-      <w:proofErr w:type="spellEnd"/>
-      <w:r>
-        <w:rPr>
-          <w:rFonts w:asciiTheme="majorBidi" w:hAnsiTheme="majorBidi" w:cstheme="majorBidi"/>
-          <w:sz w:val="32"/>
-          <w:szCs w:val="32"/>
-        </w:rPr>
-        <w:t>, Microsoft SQL Server, Oracle, SAP and DB2. So, a database is a place to store and retrieve organized data. In practical usage, web hosting, databases store your personal blog data, the date they were live, the opinions people posted with them, and your administrative information. It’s all stored in the database classified according to the database model that they support.</w:t>
+        <w:t>Some of the well-known DBMSs include MySQL, PostgreSQL, Microsoft SQL Server, Oracle, SAP and DB2. So, a database is a place to store and retrieve organized data. In practical usage, web hosting, databases store your personal blog data, the date they were live, the opinions people posted with them, and your administrative information. It’s all stored in the database classified according to the database model that they support.</w:t>
       </w:r>
     </w:p>
     <w:p>
@@ -1991,7 +1869,7 @@
                     <a:blip r:embed="rId20" cstate="print">
                       <a:extLst>
                         <a:ext uri="{28A0092B-C50C-407E-A947-70E740481C1C}">
-                          <a14:useLocalDpi xmlns:a14="http://schemas.microsoft.com/office/drawing/2010/main" xmlns:wps="http://schemas.microsoft.com/office/word/2010/wordprocessingShape" xmlns:wpi="http://schemas.microsoft.com/office/word/2010/wordprocessingInk" xmlns:wpg="http://schemas.microsoft.com/office/word/2010/wordprocessingGroup" xmlns:w15="http://schemas.microsoft.com/office/word/2012/wordml" xmlns:w14="http://schemas.microsoft.com/office/word/2010/wordml" xmlns:w="http://schemas.openxmlformats.org/wordprocessingml/2006/main" xmlns:w10="urn:schemas-microsoft-com:office:word" xmlns:wp14="http://schemas.microsoft.com/office/word/2010/wordprocessingDrawing" xmlns:v="urn:schemas-microsoft-com:vml" xmlns:o="urn:schemas-microsoft-com:office:office" xmlns:mc="http://schemas.openxmlformats.org/markup-compatibility/2006" xmlns:wpc="http://schemas.microsoft.com/office/word/2010/wordprocessingCanvas" xmlns="" val="0"/>
+                          <a14:useLocalDpi xmlns="" xmlns:wpc="http://schemas.microsoft.com/office/word/2010/wordprocessingCanvas" xmlns:mc="http://schemas.openxmlformats.org/markup-compatibility/2006" xmlns:o="urn:schemas-microsoft-com:office:office" xmlns:v="urn:schemas-microsoft-com:vml" xmlns:wp14="http://schemas.microsoft.com/office/word/2010/wordprocessingDrawing" xmlns:w10="urn:schemas-microsoft-com:office:word" xmlns:w="http://schemas.openxmlformats.org/wordprocessingml/2006/main" xmlns:w14="http://schemas.microsoft.com/office/word/2010/wordml" xmlns:w15="http://schemas.microsoft.com/office/word/2012/wordml" xmlns:wpg="http://schemas.microsoft.com/office/word/2010/wordprocessingGroup" xmlns:wpi="http://schemas.microsoft.com/office/word/2010/wordprocessingInk" xmlns:wps="http://schemas.microsoft.com/office/word/2010/wordprocessingShape" xmlns:a14="http://schemas.microsoft.com/office/drawing/2010/main" val="0"/>
                         </a:ext>
                       </a:extLst>
                     </a:blip>
@@ -2049,41 +1927,13 @@
         </w:rPr>
         <w:br/>
       </w:r>
-      <w:proofErr w:type="gramStart"/>
-      <w:r>
-        <w:rPr>
-          <w:rFonts w:asciiTheme="majorBidi" w:hAnsiTheme="majorBidi" w:cstheme="majorBidi"/>
-          <w:sz w:val="32"/>
-          <w:szCs w:val="32"/>
-        </w:rPr>
-        <w:t>using</w:t>
-      </w:r>
-      <w:proofErr w:type="gramEnd"/>
-      <w:r>
-        <w:rPr>
-          <w:rFonts w:asciiTheme="majorBidi" w:hAnsiTheme="majorBidi" w:cstheme="majorBidi"/>
-          <w:sz w:val="32"/>
-          <w:szCs w:val="32"/>
-        </w:rPr>
-        <w:t xml:space="preserve"> program. According to its characteristics </w:t>
-      </w:r>
-      <w:proofErr w:type="spellStart"/>
-      <w:r>
-        <w:rPr>
-          <w:rFonts w:asciiTheme="majorBidi" w:hAnsiTheme="majorBidi" w:cstheme="majorBidi"/>
-          <w:sz w:val="32"/>
-          <w:szCs w:val="32"/>
-        </w:rPr>
-        <w:t>SQLite</w:t>
-      </w:r>
-      <w:proofErr w:type="spellEnd"/>
-      <w:r>
-        <w:rPr>
-          <w:rFonts w:asciiTheme="majorBidi" w:hAnsiTheme="majorBidi" w:cstheme="majorBidi"/>
-          <w:sz w:val="32"/>
-          <w:szCs w:val="32"/>
-        </w:rPr>
-        <w:t xml:space="preserve"> is a popular choice as an embedded database for local/client storage in application software such as different web browsers. It is perhaps the most widely deployed database server engine used today not only by all leading browsers, operating systems but also by embedded systems, among others.</w:t>
+      <w:r>
+        <w:rPr>
+          <w:rFonts w:asciiTheme="majorBidi" w:hAnsiTheme="majorBidi" w:cstheme="majorBidi"/>
+          <w:sz w:val="32"/>
+          <w:szCs w:val="32"/>
+        </w:rPr>
+        <w:t>using program. According to its characteristics SQLite is a popular choice as an embedded database for local/client storage in application software such as different web browsers. It is perhaps the most widely deployed database server engine used today not only by all leading browsers, operating systems but also by embedded systems, among others.</w:t>
       </w:r>
     </w:p>
     <w:p>
@@ -2275,28 +2125,16 @@
         </w:rPr>
         <w:t>, the </w:t>
       </w:r>
-      <w:proofErr w:type="spellStart"/>
-      <w:r>
-        <w:fldChar w:fldCharType="begin"/>
-      </w:r>
-      <w:r>
-        <w:instrText>HYPERLINK "https://en.wikipedia.org/wiki/MySQL" \o "MySQL"</w:instrText>
-      </w:r>
-      <w:r>
-        <w:fldChar w:fldCharType="separate"/>
-      </w:r>
-      <w:r>
-        <w:rPr>
-          <w:rFonts w:asciiTheme="majorBidi" w:hAnsiTheme="majorBidi" w:cstheme="majorBidi"/>
-          <w:sz w:val="32"/>
-          <w:szCs w:val="32"/>
-        </w:rPr>
-        <w:t>MySQL</w:t>
-      </w:r>
-      <w:proofErr w:type="spellEnd"/>
-      <w:r>
-        <w:fldChar w:fldCharType="end"/>
-      </w:r>
+      <w:hyperlink r:id="rId27" w:tooltip="MySQL" w:history="1">
+        <w:r>
+          <w:rPr>
+            <w:rFonts w:asciiTheme="majorBidi" w:hAnsiTheme="majorBidi" w:cstheme="majorBidi"/>
+            <w:sz w:val="32"/>
+            <w:szCs w:val="32"/>
+          </w:rPr>
+          <w:t>MySQL</w:t>
+        </w:r>
+      </w:hyperlink>
       <w:r>
         <w:rPr>
           <w:rFonts w:asciiTheme="majorBidi" w:hAnsiTheme="majorBidi" w:cstheme="majorBidi"/>
@@ -2305,7 +2143,7 @@
         </w:rPr>
         <w:t> </w:t>
       </w:r>
-      <w:hyperlink r:id="rId27" w:tooltip="Relational database management system" w:history="1">
+      <w:hyperlink r:id="rId28" w:tooltip="Relational database management system" w:history="1">
         <w:r>
           <w:rPr>
             <w:rFonts w:asciiTheme="majorBidi" w:hAnsiTheme="majorBidi" w:cstheme="majorBidi"/>
@@ -2323,7 +2161,7 @@
         </w:rPr>
         <w:t> (RDBMS), and the </w:t>
       </w:r>
-      <w:hyperlink r:id="rId28" w:tooltip="PHP" w:history="1">
+      <w:hyperlink r:id="rId29" w:tooltip="PHP" w:history="1">
         <w:r>
           <w:rPr>
             <w:rFonts w:asciiTheme="majorBidi" w:hAnsiTheme="majorBidi" w:cstheme="majorBidi"/>
@@ -2341,7 +2179,7 @@
         </w:rPr>
         <w:t> </w:t>
       </w:r>
-      <w:hyperlink r:id="rId29" w:tooltip="Programming language" w:history="1">
+      <w:hyperlink r:id="rId30" w:tooltip="Programming language" w:history="1">
         <w:r>
           <w:rPr>
             <w:rFonts w:asciiTheme="majorBidi" w:hAnsiTheme="majorBidi" w:cstheme="majorBidi"/>
@@ -2359,7 +2197,7 @@
         </w:rPr>
         <w:t>. The LAMP components are largely interchangeable and not limited to the original selection. As a solution stack, LAMP is suitable for building </w:t>
       </w:r>
-      <w:hyperlink r:id="rId30" w:tooltip="Dynamic web site" w:history="1">
+      <w:hyperlink r:id="rId31" w:tooltip="Dynamic web site" w:history="1">
         <w:r>
           <w:rPr>
             <w:rFonts w:asciiTheme="majorBidi" w:hAnsiTheme="majorBidi" w:cstheme="majorBidi"/>
@@ -2377,7 +2215,7 @@
         </w:rPr>
         <w:t> and </w:t>
       </w:r>
-      <w:hyperlink r:id="rId31" w:tooltip="Web application" w:history="1">
+      <w:hyperlink r:id="rId32" w:tooltip="Web application" w:history="1">
         <w:r>
           <w:rPr>
             <w:rFonts w:asciiTheme="majorBidi" w:hAnsiTheme="majorBidi" w:cstheme="majorBidi"/>
@@ -2520,23 +2358,13 @@
           <w:szCs w:val="32"/>
         </w:rPr>
       </w:pPr>
-      <w:proofErr w:type="spellStart"/>
-      <w:r>
-        <w:rPr>
-          <w:rFonts w:asciiTheme="majorBidi" w:hAnsiTheme="majorBidi" w:cstheme="majorBidi"/>
-          <w:sz w:val="32"/>
-          <w:szCs w:val="32"/>
-        </w:rPr>
-        <w:t>MySQL</w:t>
-      </w:r>
-      <w:proofErr w:type="spellEnd"/>
-      <w:r>
-        <w:rPr>
-          <w:rFonts w:asciiTheme="majorBidi" w:hAnsiTheme="majorBidi" w:cstheme="majorBidi"/>
-          <w:sz w:val="32"/>
-          <w:szCs w:val="32"/>
-        </w:rPr>
-        <w:t xml:space="preserve"> database</w:t>
+      <w:r>
+        <w:rPr>
+          <w:rFonts w:asciiTheme="majorBidi" w:hAnsiTheme="majorBidi" w:cstheme="majorBidi"/>
+          <w:sz w:val="32"/>
+          <w:szCs w:val="32"/>
+        </w:rPr>
+        <w:t>MySQL database</w:t>
       </w:r>
     </w:p>
     <w:p>
@@ -2592,43 +2420,7 @@
           <w:sz w:val="32"/>
           <w:szCs w:val="32"/>
         </w:rPr>
-        <w:t xml:space="preserve">Individually, each of these items is a powerful component in its own right. The key to the idea behind LAMP, a term originally coined by Michael </w:t>
-      </w:r>
-      <w:proofErr w:type="spellStart"/>
-      <w:r>
-        <w:rPr>
-          <w:rFonts w:asciiTheme="majorBidi" w:hAnsiTheme="majorBidi" w:cstheme="majorBidi"/>
-          <w:sz w:val="32"/>
-          <w:szCs w:val="32"/>
-        </w:rPr>
-        <w:t>Kunze</w:t>
-      </w:r>
-      <w:proofErr w:type="spellEnd"/>
-      <w:r>
-        <w:rPr>
-          <w:rFonts w:asciiTheme="majorBidi" w:hAnsiTheme="majorBidi" w:cstheme="majorBidi"/>
-          <w:sz w:val="32"/>
-          <w:szCs w:val="32"/>
-        </w:rPr>
-        <w:t xml:space="preserve"> in the German magazine </w:t>
-      </w:r>
-      <w:proofErr w:type="spellStart"/>
-      <w:r>
-        <w:rPr>
-          <w:rFonts w:asciiTheme="majorBidi" w:hAnsiTheme="majorBidi" w:cstheme="majorBidi"/>
-          <w:sz w:val="32"/>
-          <w:szCs w:val="32"/>
-        </w:rPr>
-        <w:t>c't</w:t>
-      </w:r>
-      <w:proofErr w:type="spellEnd"/>
-      <w:r>
-        <w:rPr>
-          <w:rFonts w:asciiTheme="majorBidi" w:hAnsiTheme="majorBidi" w:cstheme="majorBidi"/>
-          <w:sz w:val="32"/>
-          <w:szCs w:val="32"/>
-        </w:rPr>
-        <w:t xml:space="preserve"> in 1998, is the use of these items together. Although not actually designed to work together, these open source software alternatives are readily and freely available. This has lead to them often being used together. In the past few years, their compatibility and use together has grown and been extended. Certain extensions have even been created specifically to improve the cooperation between different components.</w:t>
+        <w:t>Individually, each of these items is a powerful component in its own right. The key to the idea behind LAMP, a term originally coined by Michael Kunze in the German magazine c't in 1998, is the use of these items together. Although not actually designed to work together, these open source software alternatives are readily and freely available. This has lead to them often being used together. In the past few years, their compatibility and use together has grown and been extended. Certain extensions have even been created specifically to improve the cooperation between different components.</w:t>
       </w:r>
     </w:p>
     <w:p>
@@ -2667,10 +2459,10 @@
                     </pic:cNvPicPr>
                   </pic:nvPicPr>
                   <pic:blipFill>
-                    <a:blip r:embed="rId32" cstate="print">
+                    <a:blip r:embed="rId33" cstate="print">
                       <a:extLst>
                         <a:ext uri="{28A0092B-C50C-407E-A947-70E740481C1C}">
-                          <a14:useLocalDpi xmlns:a14="http://schemas.microsoft.com/office/drawing/2010/main" xmlns:wps="http://schemas.microsoft.com/office/word/2010/wordprocessingShape" xmlns:wpi="http://schemas.microsoft.com/office/word/2010/wordprocessingInk" xmlns:wpg="http://schemas.microsoft.com/office/word/2010/wordprocessingGroup" xmlns:w15="http://schemas.microsoft.com/office/word/2012/wordml" xmlns:w14="http://schemas.microsoft.com/office/word/2010/wordml" xmlns:w="http://schemas.openxmlformats.org/wordprocessingml/2006/main" xmlns:w10="urn:schemas-microsoft-com:office:word" xmlns:wp14="http://schemas.microsoft.com/office/word/2010/wordprocessingDrawing" xmlns:v="urn:schemas-microsoft-com:vml" xmlns:o="urn:schemas-microsoft-com:office:office" xmlns:mc="http://schemas.openxmlformats.org/markup-compatibility/2006" xmlns:wpc="http://schemas.microsoft.com/office/word/2010/wordprocessingCanvas" xmlns="" val="0"/>
+                          <a14:useLocalDpi xmlns="" xmlns:wpc="http://schemas.microsoft.com/office/word/2010/wordprocessingCanvas" xmlns:mc="http://schemas.openxmlformats.org/markup-compatibility/2006" xmlns:o="urn:schemas-microsoft-com:office:office" xmlns:v="urn:schemas-microsoft-com:vml" xmlns:wp14="http://schemas.microsoft.com/office/word/2010/wordprocessingDrawing" xmlns:w10="urn:schemas-microsoft-com:office:word" xmlns:w="http://schemas.openxmlformats.org/wordprocessingml/2006/main" xmlns:w14="http://schemas.microsoft.com/office/word/2010/wordml" xmlns:w15="http://schemas.microsoft.com/office/word/2012/wordml" xmlns:wpg="http://schemas.microsoft.com/office/word/2010/wordprocessingGroup" xmlns:wpi="http://schemas.microsoft.com/office/word/2010/wordprocessingInk" xmlns:wps="http://schemas.microsoft.com/office/word/2010/wordprocessingShape" xmlns:a14="http://schemas.microsoft.com/office/drawing/2010/main" val="0"/>
                         </a:ext>
                       </a:extLst>
                     </a:blip>
@@ -2926,25 +2718,7 @@
           <w:sz w:val="32"/>
           <w:szCs w:val="32"/>
         </w:rPr>
-        <w:t xml:space="preserve">Ease of Deployment: With neither licensing issues nor the need to compile applications, deployment is often as easy as copying an application to a new host. Most hosting services provide LAMP-based environments as standard, or they can be deployed using a Linux distribution, such as Fedora or </w:t>
-      </w:r>
-      <w:proofErr w:type="spellStart"/>
-      <w:r>
-        <w:rPr>
-          <w:rFonts w:asciiTheme="majorBidi" w:hAnsiTheme="majorBidi" w:cstheme="majorBidi"/>
-          <w:sz w:val="32"/>
-          <w:szCs w:val="32"/>
-        </w:rPr>
-        <w:t>Debian</w:t>
-      </w:r>
-      <w:proofErr w:type="spellEnd"/>
-      <w:r>
-        <w:rPr>
-          <w:rFonts w:asciiTheme="majorBidi" w:hAnsiTheme="majorBidi" w:cstheme="majorBidi"/>
-          <w:sz w:val="32"/>
-          <w:szCs w:val="32"/>
-        </w:rPr>
-        <w:t>.</w:t>
+        <w:t>Ease of Deployment: With neither licensing issues nor the need to compile applications, deployment is often as easy as copying an application to a new host. Most hosting services provide LAMP-based environments as standard, or they can be deployed using a Linux distribution, such as Fedora or Debian.</w:t>
       </w:r>
     </w:p>
     <w:p>
@@ -3012,25 +2786,7 @@
           <w:sz w:val="32"/>
           <w:szCs w:val="32"/>
         </w:rPr>
-        <w:t xml:space="preserve">Many successful </w:t>
-      </w:r>
-      <w:proofErr w:type="gramStart"/>
-      <w:r>
-        <w:rPr>
-          <w:rFonts w:asciiTheme="majorBidi" w:hAnsiTheme="majorBidi" w:cstheme="majorBidi"/>
-          <w:sz w:val="32"/>
-          <w:szCs w:val="32"/>
-        </w:rPr>
-        <w:t>business</w:t>
-      </w:r>
-      <w:proofErr w:type="gramEnd"/>
-      <w:r>
-        <w:rPr>
-          <w:rFonts w:asciiTheme="majorBidi" w:hAnsiTheme="majorBidi" w:cstheme="majorBidi"/>
-          <w:sz w:val="32"/>
-          <w:szCs w:val="32"/>
-        </w:rPr>
-        <w:t xml:space="preserve"> have already leveraged the use of LAMP technology. Many heavily trafficked Web sites use LAMP, or components of it, to support their applications.</w:t>
+        <w:t>Many successful business have already leveraged the use of LAMP technology. Many heavily trafficked Web sites use LAMP, or components of it, to support their applications.</w:t>
       </w:r>
     </w:p>
     <w:p>
@@ -3091,9 +2847,8 @@
           <w:sz w:val="40"/>
           <w:szCs w:val="40"/>
         </w:rPr>
-        <w:t xml:space="preserve"> </w:t>
-      </w:r>
-      <w:proofErr w:type="spellStart"/>
+        <w:t xml:space="preserve"> Io</w:t>
+      </w:r>
       <w:r>
         <w:rPr>
           <w:rFonts w:asciiTheme="majorBidi" w:hAnsiTheme="majorBidi"/>
@@ -3103,7 +2858,7 @@
           <w:sz w:val="40"/>
           <w:szCs w:val="40"/>
         </w:rPr>
-        <w:t>Io</w:t>
+        <w:t>T Robot</w:t>
       </w:r>
       <w:r>
         <w:rPr>
@@ -3114,9 +2869,8 @@
           <w:sz w:val="40"/>
           <w:szCs w:val="40"/>
         </w:rPr>
-        <w:t>T</w:t>
-      </w:r>
-      <w:proofErr w:type="spellEnd"/>
+        <w:t xml:space="preserve"> Interface</w:t>
+      </w:r>
       <w:r>
         <w:rPr>
           <w:rFonts w:asciiTheme="majorBidi" w:hAnsiTheme="majorBidi"/>
@@ -3126,9 +2880,12 @@
           <w:sz w:val="40"/>
           <w:szCs w:val="40"/>
         </w:rPr>
-        <w:t xml:space="preserve"> Robot</w:t>
-      </w:r>
-      <w:r>
+        <w:tab/>
+      </w:r>
+    </w:p>
+    <w:p>
+      <w:pPr>
+        <w:pStyle w:val="Heading2"/>
         <w:rPr>
           <w:rFonts w:asciiTheme="majorBidi" w:hAnsiTheme="majorBidi"/>
           <w:b/>
@@ -3137,8 +2894,7 @@
           <w:sz w:val="40"/>
           <w:szCs w:val="40"/>
         </w:rPr>
-        <w:t xml:space="preserve"> Interface</w:t>
-      </w:r>
+      </w:pPr>
       <w:r>
         <w:rPr>
           <w:rFonts w:asciiTheme="majorBidi" w:hAnsiTheme="majorBidi"/>
@@ -3148,12 +2904,9 @@
           <w:sz w:val="40"/>
           <w:szCs w:val="40"/>
         </w:rPr>
-        <w:tab/>
-      </w:r>
-    </w:p>
-    <w:p>
-      <w:pPr>
-        <w:pStyle w:val="Heading2"/>
+        <w:t xml:space="preserve">4.1 </w:t>
+      </w:r>
+      <w:r>
         <w:rPr>
           <w:rFonts w:asciiTheme="majorBidi" w:hAnsiTheme="majorBidi"/>
           <w:b/>
@@ -3162,7 +2915,8 @@
           <w:sz w:val="40"/>
           <w:szCs w:val="40"/>
         </w:rPr>
-      </w:pPr>
+        <w:t>Stack I</w:t>
+      </w:r>
       <w:r>
         <w:rPr>
           <w:rFonts w:asciiTheme="majorBidi" w:hAnsiTheme="majorBidi"/>
@@ -3172,7 +2926,7 @@
           <w:sz w:val="40"/>
           <w:szCs w:val="40"/>
         </w:rPr>
-        <w:t xml:space="preserve">4.1 </w:t>
+        <w:t>nfrastructure</w:t>
       </w:r>
       <w:r>
         <w:rPr>
@@ -3183,7 +2937,7 @@
           <w:sz w:val="40"/>
           <w:szCs w:val="40"/>
         </w:rPr>
-        <w:t>Stack I</w:t>
+        <w:t xml:space="preserve"> </w:t>
       </w:r>
       <w:r>
         <w:rPr>
@@ -3194,25 +2948,14 @@
           <w:sz w:val="40"/>
           <w:szCs w:val="40"/>
         </w:rPr>
-        <w:t>nfrastructure</w:t>
-      </w:r>
-      <w:r>
-        <w:rPr>
-          <w:rFonts w:asciiTheme="majorBidi" w:hAnsiTheme="majorBidi"/>
-          <w:b/>
-          <w:bCs/>
-          <w:color w:val="4F81BD" w:themeColor="accent1"/>
-          <w:sz w:val="40"/>
-          <w:szCs w:val="40"/>
-        </w:rPr>
-        <w:t xml:space="preserve"> Components</w:t>
+        <w:t>Components</w:t>
       </w:r>
     </w:p>
     <w:p/>
     <w:p>
       <w:pPr>
         <w:rPr>
-          <w:rFonts w:asciiTheme="majorBidi" w:eastAsia="Times New Roman" w:hAnsiTheme="majorBidi" w:cstheme="majorBidi" w:hint="cs"/>
+          <w:rFonts w:asciiTheme="majorBidi" w:eastAsia="Times New Roman" w:hAnsiTheme="majorBidi" w:cstheme="majorBidi"/>
           <w:sz w:val="32"/>
           <w:szCs w:val="32"/>
           <w:rtl/>
@@ -3233,25 +2976,7 @@
           <w:sz w:val="32"/>
           <w:szCs w:val="32"/>
         </w:rPr>
-        <w:t xml:space="preserve">The type of robot, its functions, technologies used and purpose all decide what kind of interface to use. For a robot that will be used form huge distances with continuous stream of data, connecting the robot to an internet gateway will provide access to the robot from anywhere in the world giving it the power to be used in really remote locations as long as it’s connected to internet. The technology used to connect to internet (e.g. </w:t>
-      </w:r>
-      <w:proofErr w:type="spellStart"/>
-      <w:r>
-        <w:rPr>
-          <w:rFonts w:asciiTheme="majorBidi" w:eastAsia="Times New Roman" w:hAnsiTheme="majorBidi" w:cstheme="majorBidi"/>
-          <w:sz w:val="32"/>
-          <w:szCs w:val="32"/>
-        </w:rPr>
-        <w:t>wifi</w:t>
-      </w:r>
-      <w:proofErr w:type="spellEnd"/>
-      <w:r>
-        <w:rPr>
-          <w:rFonts w:asciiTheme="majorBidi" w:eastAsia="Times New Roman" w:hAnsiTheme="majorBidi" w:cstheme="majorBidi"/>
-          <w:sz w:val="32"/>
-          <w:szCs w:val="32"/>
-        </w:rPr>
-        <w:t>, satellite, etc.) is not a concern in the point of view of user interface</w:t>
+        <w:t>The type of robot, its functions, technologies used and purpose all decide what kind of interface to use. For a robot that will be used form huge distances with continuous stream of data, connecting the robot to an internet gateway will provide access to the robot from anywhere in the world giving it the power to be used in really remote locations as long as it’s connected to internet. The technology used to connect to internet (e.g. wifi, satellite, etc.) is not a concern in the point of view of user interface</w:t>
       </w:r>
       <w:r>
         <w:rPr>
@@ -3281,7 +3006,7 @@
     <w:p>
       <w:pPr>
         <w:rPr>
-          <w:rFonts w:asciiTheme="majorBidi" w:eastAsia="Times New Roman" w:hAnsiTheme="majorBidi" w:cstheme="majorBidi" w:hint="cs"/>
+          <w:rFonts w:asciiTheme="majorBidi" w:eastAsia="Times New Roman" w:hAnsiTheme="majorBidi" w:cstheme="majorBidi"/>
           <w:sz w:val="32"/>
           <w:szCs w:val="32"/>
           <w:rtl/>
@@ -3673,7 +3398,7 @@
           <w:numId w:val="8"/>
         </w:numPr>
         <w:rPr>
-          <w:rFonts w:asciiTheme="majorBidi" w:eastAsia="Times New Roman" w:hAnsiTheme="majorBidi" w:cstheme="majorBidi" w:hint="cs"/>
+          <w:rFonts w:asciiTheme="majorBidi" w:eastAsia="Times New Roman" w:hAnsiTheme="majorBidi" w:cstheme="majorBidi"/>
           <w:b/>
           <w:bCs/>
           <w:sz w:val="32"/>
@@ -3732,7 +3457,7 @@
     <w:p>
       <w:pPr>
         <w:rPr>
-          <w:rFonts w:asciiTheme="majorBidi" w:eastAsia="Times New Roman" w:hAnsiTheme="majorBidi" w:cstheme="majorBidi" w:hint="cs"/>
+          <w:rFonts w:asciiTheme="majorBidi" w:eastAsia="Times New Roman" w:hAnsiTheme="majorBidi" w:cstheme="majorBidi"/>
           <w:b/>
           <w:bCs/>
           <w:sz w:val="32"/>
@@ -3891,7 +3616,7 @@
             <o:lock v:ext="edit" aspectratio="t"/>
           </v:shapetype>
           <v:shape id="_x0000_i1025" type="#_x0000_t75" style="width:264.6pt;height:256.2pt">
-            <v:imagedata r:id="rId33" o:title="vulnerability_stack"/>
+            <v:imagedata r:id="rId34" o:title="vulnerability_stack"/>
           </v:shape>
         </w:pict>
       </w:r>
@@ -4047,7 +3772,7 @@
         <w:textAlignment w:val="baseline"/>
         <w:outlineLvl w:val="2"/>
         <w:rPr>
-          <w:rFonts w:asciiTheme="majorBidi" w:hAnsiTheme="majorBidi" w:cstheme="majorBidi" w:hint="cs"/>
+          <w:rFonts w:asciiTheme="majorBidi" w:hAnsiTheme="majorBidi" w:cstheme="majorBidi"/>
           <w:sz w:val="32"/>
           <w:szCs w:val="32"/>
           <w:rtl/>
@@ -4069,7 +3794,7 @@
         <w:textAlignment w:val="baseline"/>
         <w:outlineLvl w:val="2"/>
         <w:rPr>
-          <w:rFonts w:asciiTheme="majorBidi" w:hAnsiTheme="majorBidi" w:cstheme="majorBidi" w:hint="cs"/>
+          <w:rFonts w:asciiTheme="majorBidi" w:hAnsiTheme="majorBidi" w:cstheme="majorBidi"/>
           <w:sz w:val="32"/>
           <w:szCs w:val="32"/>
           <w:rtl/>
@@ -4100,7 +3825,7 @@
                     </pic:cNvPicPr>
                   </pic:nvPicPr>
                   <pic:blipFill>
-                    <a:blip r:embed="rId34" cstate="print"/>
+                    <a:blip r:embed="rId35" cstate="print"/>
                     <a:srcRect/>
                     <a:stretch>
                       <a:fillRect/>
@@ -4136,7 +3861,7 @@
         <w:textAlignment w:val="baseline"/>
         <w:outlineLvl w:val="2"/>
         <w:rPr>
-          <w:rFonts w:asciiTheme="majorBidi" w:hAnsiTheme="majorBidi" w:cstheme="majorBidi" w:hint="cs"/>
+          <w:rFonts w:asciiTheme="majorBidi" w:hAnsiTheme="majorBidi" w:cstheme="majorBidi"/>
           <w:sz w:val="32"/>
           <w:szCs w:val="32"/>
           <w:rtl/>
@@ -4315,43 +4040,7 @@
           <w:sz w:val="32"/>
           <w:szCs w:val="32"/>
         </w:rPr>
-        <w:t xml:space="preserve">handle </w:t>
-      </w:r>
-      <w:proofErr w:type="spellStart"/>
-      <w:r>
-        <w:rPr>
-          <w:rFonts w:asciiTheme="majorBidi" w:hAnsiTheme="majorBidi" w:cstheme="majorBidi"/>
-          <w:sz w:val="32"/>
-          <w:szCs w:val="32"/>
-        </w:rPr>
-        <w:t>hunders</w:t>
-      </w:r>
-      <w:proofErr w:type="spellEnd"/>
-      <w:r>
-        <w:rPr>
-          <w:rFonts w:asciiTheme="majorBidi" w:hAnsiTheme="majorBidi" w:cstheme="majorBidi"/>
-          <w:sz w:val="32"/>
-          <w:szCs w:val="32"/>
-        </w:rPr>
-        <w:t xml:space="preserve"> of thousands of requests which is a huge wasted </w:t>
-      </w:r>
-      <w:proofErr w:type="gramStart"/>
-      <w:r>
-        <w:rPr>
-          <w:rFonts w:asciiTheme="majorBidi" w:hAnsiTheme="majorBidi" w:cstheme="majorBidi"/>
-          <w:sz w:val="32"/>
-          <w:szCs w:val="32"/>
-        </w:rPr>
-        <w:t>resources</w:t>
-      </w:r>
-      <w:proofErr w:type="gramEnd"/>
-      <w:r>
-        <w:rPr>
-          <w:rFonts w:asciiTheme="majorBidi" w:hAnsiTheme="majorBidi" w:cstheme="majorBidi"/>
-          <w:sz w:val="32"/>
-          <w:szCs w:val="32"/>
-        </w:rPr>
-        <w:t xml:space="preserve"> for such a simple app, which makes the raspberry pi resources enough for this kind of application.</w:t>
+        <w:t>handle hunders of thousands of requests which is a huge wasted resources for such a simple app, which makes the raspberry pi resources enough for this kind of application.</w:t>
       </w:r>
     </w:p>
     <w:p>
@@ -4431,19 +4120,8 @@
           <w:szCs w:val="32"/>
           <w:lang w:bidi="ar-EG"/>
         </w:rPr>
-        <w:t xml:space="preserve">Real-time systems need to have minimum delay as possible. Since the datacenters has huge bandwidths we can initially say that the datacenters would be more efficient, but then the datacenter will have to route requests again to the pi in order to access the hardware drivers making it a 2 rounds trip which adds an overhead of intermediate server communication to the initial cost of communicating with the pi directly. Which in overall add delay to the whole process, which is not </w:t>
-      </w:r>
-      <w:proofErr w:type="gramStart"/>
-      <w:r>
-        <w:rPr>
-          <w:rFonts w:asciiTheme="majorBidi" w:hAnsiTheme="majorBidi" w:cstheme="majorBidi"/>
-          <w:sz w:val="32"/>
-          <w:szCs w:val="32"/>
-          <w:lang w:bidi="ar-EG"/>
-        </w:rPr>
-        <w:t>wanted.</w:t>
-      </w:r>
-      <w:proofErr w:type="gramEnd"/>
+        <w:t>Real-time systems need to have minimum delay as possible. Since the datacenters has huge bandwidths we can initially say that the datacenters would be more efficient, but then the datacenter will have to route requests again to the pi in order to access the hardware drivers making it a 2 rounds trip which adds an overhead of intermediate server communication to the initial cost of communicating with the pi directly. Which in overall add delay to the whole process, which is not wanted.</w:t>
+      </w:r>
     </w:p>
     <w:p>
       <w:pPr>
@@ -4526,7 +4204,7 @@
                     </pic:cNvPicPr>
                   </pic:nvPicPr>
                   <pic:blipFill>
-                    <a:blip r:embed="rId35" cstate="print"/>
+                    <a:blip r:embed="rId36" cstate="print"/>
                     <a:srcRect/>
                     <a:stretch>
                       <a:fillRect/>
@@ -4644,19 +4322,19 @@
           <w:szCs w:val="32"/>
           <w:lang w:bidi="ar-EG"/>
         </w:rPr>
-        <w:t xml:space="preserve">Choosing the raspberry pi as out hosting machine limits the options we have on choosing the operating system used to hold the stack to light-weight operation systems. As the there is many solutions to use any preferred stack in any operating system, this choice is not really a problem here. The only characteristic that concerns us here is the accessibility of the hardware in real-time. The raspberry pi supports using </w:t>
-      </w:r>
-      <w:proofErr w:type="spellStart"/>
-      <w:r>
-        <w:rPr>
-          <w:rFonts w:asciiTheme="majorBidi" w:hAnsiTheme="majorBidi" w:cstheme="majorBidi"/>
+        <w:t xml:space="preserve">Choosing the raspberry pi as out hosting machine limits the options we have on choosing the operating system used to hold the stack to light-weight operation systems. As the there is many solutions to use any preferred stack in any operating system, this choice is not really a problem here. The only characteristic that concerns us here is the accessibility of the hardware in real-time. The raspberry pi supports using Raspbian OS which is a linux-debian based operating system and has great support especially with pi-specific hardware like the raspberry pi camera. That’s why </w:t>
+      </w:r>
+      <w:r>
+        <w:rPr>
+          <w:rFonts w:asciiTheme="majorBidi" w:hAnsiTheme="majorBidi" w:cstheme="majorBidi"/>
+          <w:b/>
+          <w:bCs/>
           <w:sz w:val="32"/>
           <w:szCs w:val="32"/>
           <w:lang w:bidi="ar-EG"/>
         </w:rPr>
-        <w:t>Raspbian</w:t>
-      </w:r>
-      <w:proofErr w:type="spellEnd"/>
+        <w:t>Raspbian OS is used</w:t>
+      </w:r>
       <w:r>
         <w:rPr>
           <w:rFonts w:asciiTheme="majorBidi" w:hAnsiTheme="majorBidi" w:cstheme="majorBidi"/>
@@ -4664,81 +4342,28 @@
           <w:szCs w:val="32"/>
           <w:lang w:bidi="ar-EG"/>
         </w:rPr>
-        <w:t xml:space="preserve"> OS which is a </w:t>
-      </w:r>
-      <w:proofErr w:type="spellStart"/>
-      <w:r>
+        <w:t xml:space="preserve"> for this project.</w:t>
+      </w:r>
+    </w:p>
+    <w:p>
+      <w:pPr>
+        <w:pStyle w:val="NormalWeb"/>
+        <w:jc w:val="center"/>
+        <w:textAlignment w:val="baseline"/>
+        <w:outlineLvl w:val="2"/>
         <w:rPr>
           <w:rFonts w:asciiTheme="majorBidi" w:hAnsiTheme="majorBidi" w:cstheme="majorBidi"/>
           <w:sz w:val="32"/>
           <w:szCs w:val="32"/>
           <w:lang w:bidi="ar-EG"/>
         </w:rPr>
-        <w:t>linux-debian</w:t>
-      </w:r>
-      <w:proofErr w:type="spellEnd"/>
-      <w:r>
-        <w:rPr>
-          <w:rFonts w:asciiTheme="majorBidi" w:hAnsiTheme="majorBidi" w:cstheme="majorBidi"/>
-          <w:sz w:val="32"/>
-          <w:szCs w:val="32"/>
-          <w:lang w:bidi="ar-EG"/>
-        </w:rPr>
-        <w:t xml:space="preserve"> based operating system and has great support especially with pi-specific hardware like the raspberry pi camera. That’s why </w:t>
-      </w:r>
-      <w:proofErr w:type="spellStart"/>
-      <w:r>
-        <w:rPr>
-          <w:rFonts w:asciiTheme="majorBidi" w:hAnsiTheme="majorBidi" w:cstheme="majorBidi"/>
-          <w:b/>
-          <w:bCs/>
-          <w:sz w:val="32"/>
-          <w:szCs w:val="32"/>
-          <w:lang w:bidi="ar-EG"/>
-        </w:rPr>
-        <w:t>Raspbian</w:t>
-      </w:r>
-      <w:proofErr w:type="spellEnd"/>
-      <w:r>
-        <w:rPr>
-          <w:rFonts w:asciiTheme="majorBidi" w:hAnsiTheme="majorBidi" w:cstheme="majorBidi"/>
-          <w:b/>
-          <w:bCs/>
-          <w:sz w:val="32"/>
-          <w:szCs w:val="32"/>
-          <w:lang w:bidi="ar-EG"/>
-        </w:rPr>
-        <w:t xml:space="preserve"> OS is used</w:t>
-      </w:r>
-      <w:r>
-        <w:rPr>
-          <w:rFonts w:asciiTheme="majorBidi" w:hAnsiTheme="majorBidi" w:cstheme="majorBidi"/>
-          <w:sz w:val="32"/>
-          <w:szCs w:val="32"/>
-          <w:lang w:bidi="ar-EG"/>
-        </w:rPr>
-        <w:t xml:space="preserve"> for this project.</w:t>
-      </w:r>
-    </w:p>
-    <w:p>
-      <w:pPr>
-        <w:pStyle w:val="NormalWeb"/>
-        <w:jc w:val="center"/>
-        <w:textAlignment w:val="baseline"/>
-        <w:outlineLvl w:val="2"/>
-        <w:rPr>
-          <w:rFonts w:asciiTheme="majorBidi" w:hAnsiTheme="majorBidi" w:cstheme="majorBidi"/>
-          <w:sz w:val="32"/>
-          <w:szCs w:val="32"/>
-          <w:lang w:bidi="ar-EG"/>
-        </w:rPr>
-      </w:pPr>
-      <w:r>
-        <w:rPr>
-          <w:rFonts w:asciiTheme="majorBidi" w:hAnsiTheme="majorBidi" w:cstheme="majorBidi"/>
-          <w:sz w:val="32"/>
-          <w:szCs w:val="32"/>
-          <w:lang w:bidi="ar-EG"/>
+      </w:pPr>
+      <w:r>
+        <w:rPr>
+          <w:rFonts w:asciiTheme="majorBidi" w:hAnsiTheme="majorBidi" w:cstheme="majorBidi"/>
+          <w:noProof/>
+          <w:sz w:val="32"/>
+          <w:szCs w:val="32"/>
         </w:rPr>
         <w:drawing>
           <wp:inline distT="0" distB="0" distL="0" distR="0">
@@ -4758,7 +4383,7 @@
                     </pic:cNvPicPr>
                   </pic:nvPicPr>
                   <pic:blipFill>
-                    <a:blip r:embed="rId36" cstate="print"/>
+                    <a:blip r:embed="rId37" cstate="print"/>
                     <a:srcRect/>
                     <a:stretch>
                       <a:fillRect/>
@@ -4893,25 +4518,7 @@
           <w:szCs w:val="32"/>
         </w:rPr>
         <w:lastRenderedPageBreak/>
-        <w:t xml:space="preserve">There are many options here like PHP, Ruby, Python, </w:t>
-      </w:r>
-      <w:proofErr w:type="spellStart"/>
-      <w:r>
-        <w:rPr>
-          <w:rFonts w:asciiTheme="majorBidi" w:hAnsiTheme="majorBidi" w:cstheme="majorBidi"/>
-          <w:sz w:val="32"/>
-          <w:szCs w:val="32"/>
-        </w:rPr>
-        <w:t>NodeJS</w:t>
-      </w:r>
-      <w:proofErr w:type="spellEnd"/>
-      <w:r>
-        <w:rPr>
-          <w:rFonts w:asciiTheme="majorBidi" w:hAnsiTheme="majorBidi" w:cstheme="majorBidi"/>
-          <w:sz w:val="32"/>
-          <w:szCs w:val="32"/>
-        </w:rPr>
-        <w:t>, etc. All of these would have no problem with handling a single user or be used in a real-time application.</w:t>
+        <w:t>There are many options here like PHP, Ruby, Python, NodeJS, etc. All of these would have no problem with handling a single user or be used in a real-time application.</w:t>
       </w:r>
     </w:p>
     <w:p>
@@ -4934,7 +4541,7 @@
         </w:rPr>
         <w:pict>
           <v:shape id="_x0000_i1026" type="#_x0000_t75" style="width:431.05pt;height:232.85pt">
-            <v:imagedata r:id="rId37" o:title="best-backend-language-in-2018"/>
+            <v:imagedata r:id="rId38" o:title="best-backend-language-in-2018"/>
           </v:shape>
         </w:pict>
       </w:r>
@@ -5181,27 +4788,7 @@
           <w:szCs w:val="32"/>
           <w:lang w:bidi="ar-EG"/>
         </w:rPr>
-        <w:t xml:space="preserve">s </w:t>
-      </w:r>
-      <w:proofErr w:type="gramStart"/>
-      <w:r>
-        <w:rPr>
-          <w:rFonts w:asciiTheme="majorBidi" w:hAnsiTheme="majorBidi" w:cstheme="majorBidi"/>
-          <w:sz w:val="32"/>
-          <w:szCs w:val="32"/>
-          <w:lang w:bidi="ar-EG"/>
-        </w:rPr>
-        <w:t>so</w:t>
-      </w:r>
-      <w:proofErr w:type="gramEnd"/>
-      <w:r>
-        <w:rPr>
-          <w:rFonts w:asciiTheme="majorBidi" w:hAnsiTheme="majorBidi" w:cstheme="majorBidi"/>
-          <w:sz w:val="32"/>
-          <w:szCs w:val="32"/>
-          <w:lang w:bidi="ar-EG"/>
-        </w:rPr>
-        <w:t xml:space="preserve"> important in web apps as it allows the web server to handle many requests at the same time allowing many users to use the applications in parallel. </w:t>
+        <w:t xml:space="preserve">s so important in web apps as it allows the web server to handle many requests at the same time allowing many users to use the applications in parallel. </w:t>
       </w:r>
     </w:p>
     <w:p>
@@ -5902,8 +5489,8 @@
           <w:szCs w:val="32"/>
         </w:rPr>
         <w:pict>
-          <v:shape id="_x0000_i1028" type="#_x0000_t75" style="width:432.95pt;height:220.7pt">
-            <v:imagedata r:id="rId38" o:title="FireShot Capture 039 - Graduation Project - http___localhost_500sdf0_"/>
+          <v:shape id="_x0000_i1027" type="#_x0000_t75" style="width:432.95pt;height:220.7pt">
+            <v:imagedata r:id="rId39" o:title="FireShot Capture 039 - Graduation Project - http___localhost_500sdf0_"/>
           </v:shape>
         </w:pict>
       </w:r>
@@ -5943,18 +5530,8 @@
           <w:szCs w:val="32"/>
         </w:rPr>
         <w:br/>
-        <w:t>a) Video stream, b) movement controls</w:t>
-      </w:r>
-      <w:proofErr w:type="gramStart"/>
-      <w:r>
-        <w:rPr>
-          <w:rFonts w:asciiTheme="majorBidi" w:hAnsiTheme="majorBidi" w:cstheme="majorBidi"/>
-          <w:sz w:val="32"/>
-          <w:szCs w:val="32"/>
-        </w:rPr>
-        <w:t>,</w:t>
-      </w:r>
-      <w:proofErr w:type="gramEnd"/>
+        <w:t>a) Video stream, b) movement controls,</w:t>
+      </w:r>
       <w:r>
         <w:rPr>
           <w:rFonts w:asciiTheme="majorBidi" w:hAnsiTheme="majorBidi" w:cstheme="majorBidi"/>
@@ -6201,8 +5778,8 @@
         </w:rPr>
         <w:lastRenderedPageBreak/>
         <w:pict>
-          <v:shape id="_x0000_i1027" type="#_x0000_t75" style="width:354.4pt;height:224.4pt">
-            <v:imagedata r:id="rId39" o:title="main-qimg-1f99b9ce08edd2309efff97b710ffcbe"/>
+          <v:shape id="_x0000_i1028" type="#_x0000_t75" style="width:354.4pt;height:224.4pt">
+            <v:imagedata r:id="rId40" o:title="main-qimg-1f99b9ce08edd2309efff97b710ffcbe"/>
           </v:shape>
         </w:pict>
       </w:r>
@@ -6413,16 +5990,14 @@
         </w:rPr>
         <w:t xml:space="preserve">The structure layer is where all the components of the interface </w:t>
       </w:r>
-      <w:proofErr w:type="gramStart"/>
-      <w:r>
-        <w:rPr>
-          <w:rFonts w:asciiTheme="majorBidi" w:hAnsiTheme="majorBidi" w:cstheme="majorBidi"/>
-          <w:sz w:val="32"/>
-          <w:szCs w:val="32"/>
-        </w:rPr>
-        <w:t>is</w:t>
-      </w:r>
-      <w:proofErr w:type="gramEnd"/>
+      <w:r>
+        <w:rPr>
+          <w:rFonts w:asciiTheme="majorBidi" w:hAnsiTheme="majorBidi" w:cstheme="majorBidi"/>
+          <w:sz w:val="32"/>
+          <w:szCs w:val="32"/>
+        </w:rPr>
+        <w:t>are</w:t>
+      </w:r>
       <w:r>
         <w:rPr>
           <w:rFonts w:asciiTheme="majorBidi" w:hAnsiTheme="majorBidi" w:cstheme="majorBidi"/>
@@ -6528,7 +6103,7 @@
                     </pic:cNvPicPr>
                   </pic:nvPicPr>
                   <pic:blipFill>
-                    <a:blip r:embed="rId40" cstate="print"/>
+                    <a:blip r:embed="rId41" cstate="print"/>
                     <a:srcRect/>
                     <a:stretch>
                       <a:fillRect/>
@@ -6705,7 +6280,7 @@
                     </pic:cNvPicPr>
                   </pic:nvPicPr>
                   <pic:blipFill>
-                    <a:blip r:embed="rId41" cstate="print"/>
+                    <a:blip r:embed="rId42" cstate="print"/>
                     <a:srcRect/>
                     <a:stretch>
                       <a:fillRect/>
@@ -6880,7 +6455,7 @@
         </w:rPr>
         <w:t>and is defined by CSS (Cascading Style Sheets). These files contain stylistic instructions for how the document should be displayed in a web browser. The style layer usually includes </w:t>
       </w:r>
-      <w:hyperlink r:id="rId42" w:history="1">
+      <w:hyperlink r:id="rId43" w:history="1">
         <w:r>
           <w:rPr>
             <w:rFonts w:asciiTheme="majorBidi" w:hAnsiTheme="majorBidi" w:cstheme="majorBidi"/>
@@ -6898,7 +6473,7 @@
         </w:rPr>
         <w:t> that change a site's display based on </w:t>
       </w:r>
-      <w:hyperlink r:id="rId43" w:history="1">
+      <w:hyperlink r:id="rId44" w:history="1">
         <w:r>
           <w:rPr>
             <w:rFonts w:asciiTheme="majorBidi" w:hAnsiTheme="majorBidi" w:cstheme="majorBidi"/>
@@ -7107,7 +6682,7 @@
                     </pic:cNvPicPr>
                   </pic:nvPicPr>
                   <pic:blipFill>
-                    <a:blip r:embed="rId44" cstate="print"/>
+                    <a:blip r:embed="rId45" cstate="print"/>
                     <a:srcRect/>
                     <a:stretch>
                       <a:fillRect/>
@@ -7274,7 +6849,7 @@
                     </pic:cNvPicPr>
                   </pic:nvPicPr>
                   <pic:blipFill>
-                    <a:blip r:embed="rId45" cstate="print"/>
+                    <a:blip r:embed="rId46" cstate="print"/>
                     <a:srcRect/>
                     <a:stretch>
                       <a:fillRect/>
@@ -7426,7 +7001,7 @@
                     </pic:cNvPicPr>
                   </pic:nvPicPr>
                   <pic:blipFill>
-                    <a:blip r:embed="rId46" cstate="print"/>
+                    <a:blip r:embed="rId47" cstate="print"/>
                     <a:srcRect/>
                     <a:stretch>
                       <a:fillRect/>
@@ -7615,7 +7190,7 @@
         </w:rPr>
         <w:t xml:space="preserve"> to interact directly with the DOM (Document Object Model). </w:t>
       </w:r>
-      <w:hyperlink r:id="rId47" w:history="1">
+      <w:hyperlink r:id="rId48" w:history="1">
         <w:r>
           <w:rPr>
             <w:rFonts w:asciiTheme="majorBidi" w:hAnsiTheme="majorBidi" w:cstheme="majorBidi"/>
@@ -7849,7 +7424,7 @@
                     </pic:cNvPicPr>
                   </pic:nvPicPr>
                   <pic:blipFill>
-                    <a:blip r:embed="rId48" cstate="print"/>
+                    <a:blip r:embed="rId49" cstate="print"/>
                     <a:srcRect/>
                     <a:stretch>
                       <a:fillRect/>
@@ -8269,7 +7844,7 @@
         <w:lastRenderedPageBreak/>
         <w:pict>
           <v:shape id="_x0000_i1029" type="#_x0000_t75" style="width:6in;height:240.3pt">
-            <v:imagedata r:id="rId49" o:title="portada4_3_PhOpkTGGUd"/>
+            <v:imagedata r:id="rId50" o:title="portada4_3_PhOpkTGGUd"/>
           </v:shape>
         </w:pict>
       </w:r>
@@ -8466,6 +8041,7 @@
       <w:r>
         <w:rPr>
           <w:rFonts w:asciiTheme="majorBidi" w:eastAsiaTheme="minorEastAsia" w:hAnsiTheme="majorBidi" w:cstheme="majorBidi"/>
+          <w:noProof/>
           <w:sz w:val="32"/>
           <w:szCs w:val="32"/>
         </w:rPr>
@@ -8488,7 +8064,7 @@
                     </pic:cNvPicPr>
                   </pic:nvPicPr>
                   <pic:blipFill>
-                    <a:blip r:embed="rId50" cstate="print"/>
+                    <a:blip r:embed="rId51" cstate="print"/>
                     <a:srcRect/>
                     <a:stretch>
                       <a:fillRect/>
@@ -8718,29 +8294,7 @@
           <w:sz w:val="32"/>
           <w:szCs w:val="32"/>
         </w:rPr>
-        <w:t>`/</w:t>
-      </w:r>
-      <w:proofErr w:type="spellStart"/>
-      <w:r>
-        <w:rPr>
-          <w:rFonts w:asciiTheme="majorBidi" w:eastAsiaTheme="minorEastAsia" w:hAnsiTheme="majorBidi" w:cstheme="majorBidi"/>
-          <w:i/>
-          <w:iCs/>
-          <w:sz w:val="32"/>
-          <w:szCs w:val="32"/>
-        </w:rPr>
-        <w:t>video_feed</w:t>
-      </w:r>
-      <w:proofErr w:type="spellEnd"/>
-      <w:r>
-        <w:rPr>
-          <w:rFonts w:asciiTheme="majorBidi" w:eastAsiaTheme="minorEastAsia" w:hAnsiTheme="majorBidi" w:cstheme="majorBidi"/>
-          <w:i/>
-          <w:iCs/>
-          <w:sz w:val="32"/>
-          <w:szCs w:val="32"/>
-        </w:rPr>
-        <w:t xml:space="preserve">` </w:t>
+        <w:t xml:space="preserve">`/video_feed` </w:t>
       </w:r>
       <w:r>
         <w:rPr>
@@ -8969,23 +8523,13 @@
         </w:rPr>
         <w:br/>
       </w:r>
-      <w:proofErr w:type="gramStart"/>
-      <w:r>
-        <w:rPr>
-          <w:rFonts w:asciiTheme="majorBidi" w:hAnsiTheme="majorBidi" w:cstheme="majorBidi"/>
-          <w:sz w:val="32"/>
-          <w:szCs w:val="32"/>
-        </w:rPr>
-        <w:t>The</w:t>
-      </w:r>
-      <w:proofErr w:type="gramEnd"/>
-      <w:r>
-        <w:rPr>
-          <w:rFonts w:asciiTheme="majorBidi" w:hAnsiTheme="majorBidi" w:cstheme="majorBidi"/>
-          <w:sz w:val="32"/>
-          <w:szCs w:val="32"/>
-        </w:rPr>
-        <w:t xml:space="preserve"> root route is the route specified by only the domain name or IP address of the server with the port number only.</w:t>
+      <w:r>
+        <w:rPr>
+          <w:rFonts w:asciiTheme="majorBidi" w:hAnsiTheme="majorBidi" w:cstheme="majorBidi"/>
+          <w:sz w:val="32"/>
+          <w:szCs w:val="32"/>
+        </w:rPr>
+        <w:t>The root route is the route specified by only the domain name or IP address of the server with the port number only.</w:t>
       </w:r>
     </w:p>
     <w:p>
@@ -9084,29 +8628,7 @@
           <w:sz w:val="32"/>
           <w:szCs w:val="32"/>
         </w:rPr>
-        <w:t>`/</w:t>
-      </w:r>
-      <w:proofErr w:type="spellStart"/>
-      <w:r>
-        <w:rPr>
-          <w:rFonts w:asciiTheme="majorBidi" w:hAnsiTheme="majorBidi" w:cstheme="majorBidi"/>
-          <w:i/>
-          <w:iCs/>
-          <w:sz w:val="32"/>
-          <w:szCs w:val="32"/>
-        </w:rPr>
-        <w:t>video_feed</w:t>
-      </w:r>
-      <w:proofErr w:type="spellEnd"/>
-      <w:r>
-        <w:rPr>
-          <w:rFonts w:asciiTheme="majorBidi" w:hAnsiTheme="majorBidi" w:cstheme="majorBidi"/>
-          <w:i/>
-          <w:iCs/>
-          <w:sz w:val="32"/>
-          <w:szCs w:val="32"/>
-        </w:rPr>
-        <w:t xml:space="preserve">` </w:t>
+        <w:t xml:space="preserve">`/video_feed` </w:t>
       </w:r>
       <w:r>
         <w:rPr>
@@ -9404,25 +8926,7 @@
           <w:sz w:val="32"/>
           <w:szCs w:val="32"/>
         </w:rPr>
-        <w:t>‘right’ (</w:t>
-      </w:r>
-      <w:proofErr w:type="spellStart"/>
-      <w:r>
-        <w:rPr>
-          <w:rFonts w:asciiTheme="majorBidi" w:hAnsiTheme="majorBidi" w:cstheme="majorBidi"/>
-          <w:sz w:val="32"/>
-          <w:szCs w:val="32"/>
-        </w:rPr>
-        <w:t>boolean</w:t>
-      </w:r>
-      <w:proofErr w:type="spellEnd"/>
-      <w:r>
-        <w:rPr>
-          <w:rFonts w:asciiTheme="majorBidi" w:hAnsiTheme="majorBidi" w:cstheme="majorBidi"/>
-          <w:sz w:val="32"/>
-          <w:szCs w:val="32"/>
-        </w:rPr>
-        <w:t>)</w:t>
+        <w:t>‘right’ (boolean)</w:t>
       </w:r>
     </w:p>
     <w:p>
@@ -9444,25 +8948,7 @@
           <w:sz w:val="32"/>
           <w:szCs w:val="32"/>
         </w:rPr>
-        <w:t>‘down’ (</w:t>
-      </w:r>
-      <w:proofErr w:type="spellStart"/>
-      <w:r>
-        <w:rPr>
-          <w:rFonts w:asciiTheme="majorBidi" w:hAnsiTheme="majorBidi" w:cstheme="majorBidi"/>
-          <w:sz w:val="32"/>
-          <w:szCs w:val="32"/>
-        </w:rPr>
-        <w:t>boolean</w:t>
-      </w:r>
-      <w:proofErr w:type="spellEnd"/>
-      <w:r>
-        <w:rPr>
-          <w:rFonts w:asciiTheme="majorBidi" w:hAnsiTheme="majorBidi" w:cstheme="majorBidi"/>
-          <w:sz w:val="32"/>
-          <w:szCs w:val="32"/>
-        </w:rPr>
-        <w:t>)</w:t>
+        <w:t>‘down’ (boolean)</w:t>
       </w:r>
     </w:p>
     <w:p>
@@ -9915,7 +9401,15 @@
           <w:sz w:val="32"/>
           <w:szCs w:val="32"/>
         </w:rPr>
-        <w:t>Streaming is a technique in which the server provides the response to a request in chunks. I can think of a couple of reasons why this might be useful:</w:t>
+        <w:t xml:space="preserve">Streaming is a technique in which the server provides the response to a request in chunks. </w:t>
+      </w:r>
+      <w:r>
+        <w:rPr>
+          <w:rFonts w:asciiTheme="majorBidi" w:hAnsiTheme="majorBidi" w:cstheme="majorBidi"/>
+          <w:sz w:val="32"/>
+          <w:szCs w:val="32"/>
+        </w:rPr>
+        <w:t>Streams are useful in these cases:</w:t>
       </w:r>
     </w:p>
     <w:p>
@@ -10493,27 +9987,7 @@
           <w:sz w:val="20"/>
           <w:szCs w:val="20"/>
         </w:rPr>
-        <w:t>&lt;</w:t>
-      </w:r>
-      <w:proofErr w:type="gramStart"/>
-      <w:r>
-        <w:rPr>
-          <w:rFonts w:ascii="Consolas" w:eastAsia="Times New Roman" w:hAnsi="Consolas" w:cs="Courier New"/>
-          <w:color w:val="4D4D4C"/>
-          <w:sz w:val="20"/>
-          <w:szCs w:val="20"/>
-        </w:rPr>
-        <w:t>jpeg</w:t>
-      </w:r>
-      <w:proofErr w:type="gramEnd"/>
-      <w:r>
-        <w:rPr>
-          <w:rFonts w:ascii="Consolas" w:eastAsia="Times New Roman" w:hAnsi="Consolas" w:cs="Courier New"/>
-          <w:color w:val="4D4D4C"/>
-          <w:sz w:val="20"/>
-          <w:szCs w:val="20"/>
-        </w:rPr>
-        <w:t xml:space="preserve"> data here&gt;</w:t>
+        <w:t>&lt;jpeg data here&gt;</w:t>
       </w:r>
     </w:p>
     <w:p>
@@ -10678,27 +10152,7 @@
           <w:sz w:val="20"/>
           <w:szCs w:val="20"/>
         </w:rPr>
-        <w:t>&lt;</w:t>
-      </w:r>
-      <w:proofErr w:type="gramStart"/>
-      <w:r>
-        <w:rPr>
-          <w:rFonts w:ascii="Consolas" w:eastAsia="Times New Roman" w:hAnsi="Consolas" w:cs="Courier New"/>
-          <w:color w:val="4D4D4C"/>
-          <w:sz w:val="20"/>
-          <w:szCs w:val="20"/>
-        </w:rPr>
-        <w:t>jpeg</w:t>
-      </w:r>
-      <w:proofErr w:type="gramEnd"/>
-      <w:r>
-        <w:rPr>
-          <w:rFonts w:ascii="Consolas" w:eastAsia="Times New Roman" w:hAnsi="Consolas" w:cs="Courier New"/>
-          <w:color w:val="4D4D4C"/>
-          <w:sz w:val="20"/>
-          <w:szCs w:val="20"/>
-        </w:rPr>
-        <w:t xml:space="preserve"> data here&gt;</w:t>
+        <w:t>&lt;jpeg data here&gt;</w:t>
       </w:r>
     </w:p>
     <w:p>
@@ -10850,7 +10304,7 @@
         </w:rPr>
         <w:t xml:space="preserve"> is to stream a sequence of independent JPEG pictures. This is called </w:t>
       </w:r>
-      <w:hyperlink r:id="rId51" w:history="1">
+      <w:hyperlink r:id="rId52" w:history="1">
         <w:r>
           <w:rPr>
             <w:rFonts w:asciiTheme="majorBidi" w:eastAsia="Times New Roman" w:hAnsiTheme="majorBidi" w:cstheme="majorBidi"/>
@@ -14217,7 +13671,7 @@
 </file>
 
 <file path=customXml/itemProps1.xml><?xml version="1.0" encoding="utf-8"?>
-<ds:datastoreItem xmlns:ds="http://schemas.openxmlformats.org/officeDocument/2006/customXml" ds:itemID="{6BEBC137-DC52-4879-8241-8FBF17B495B9}">
+<ds:datastoreItem xmlns:ds="http://schemas.openxmlformats.org/officeDocument/2006/customXml" ds:itemID="{B83A0367-E7E1-4257-87F1-7E7F1E871D00}">
   <ds:schemaRefs>
     <ds:schemaRef ds:uri="http://schemas.openxmlformats.org/officeDocument/2006/bibliography"/>
   </ds:schemaRefs>

</xml_diff>